<commit_message>
Cập nhật sau review
</commit_message>
<xml_diff>
--- a/Team01/[FRA][Tomorrow][QuanLyTuyenXe][1][1412551].docx
+++ b/Team01/[FRA][Tomorrow][QuanLyTuyenXe][1][1412551].docx
@@ -1,6 +1,6 @@
 
 <file path=word/document.xml><?xml version="1.0" encoding="utf-8"?>
-<w:document xmlns:wpc="http://schemas.microsoft.com/office/word/2010/wordprocessingCanvas" xmlns:mc="http://schemas.openxmlformats.org/markup-compatibility/2006" xmlns:o="urn:schemas-microsoft-com:office:office" xmlns:r="http://schemas.openxmlformats.org/officeDocument/2006/relationships" xmlns:m="http://schemas.openxmlformats.org/officeDocument/2006/math" xmlns:v="urn:schemas-microsoft-com:vml" xmlns:wp14="http://schemas.microsoft.com/office/word/2010/wordprocessingDrawing" xmlns:wp="http://schemas.openxmlformats.org/drawingml/2006/wordprocessingDrawing" xmlns:w10="urn:schemas-microsoft-com:office:word" xmlns:w="http://schemas.openxmlformats.org/wordprocessingml/2006/main" xmlns:w14="http://schemas.microsoft.com/office/word/2010/wordml" xmlns:w15="http://schemas.microsoft.com/office/word/2012/wordml" xmlns:wpg="http://schemas.microsoft.com/office/word/2010/wordprocessingGroup" xmlns:wpi="http://schemas.microsoft.com/office/word/2010/wordprocessingInk" xmlns:wne="http://schemas.microsoft.com/office/word/2006/wordml" xmlns:wps="http://schemas.microsoft.com/office/word/2010/wordprocessingShape" mc:Ignorable="w14 w15 wp14">
+<w:document xmlns:wpc="http://schemas.microsoft.com/office/word/2010/wordprocessingCanvas" xmlns:cx="http://schemas.microsoft.com/office/drawing/2014/chartex" xmlns:cx1="http://schemas.microsoft.com/office/drawing/2015/9/8/chartex" xmlns:cx2="http://schemas.microsoft.com/office/drawing/2015/10/21/chartex" xmlns:cx3="http://schemas.microsoft.com/office/drawing/2016/5/9/chartex" xmlns:cx4="http://schemas.microsoft.com/office/drawing/2016/5/10/chartex" xmlns:cx5="http://schemas.microsoft.com/office/drawing/2016/5/11/chartex" xmlns:cx6="http://schemas.microsoft.com/office/drawing/2016/5/12/chartex" xmlns:cx7="http://schemas.microsoft.com/office/drawing/2016/5/13/chartex" xmlns:cx8="http://schemas.microsoft.com/office/drawing/2016/5/14/chartex" xmlns:mc="http://schemas.openxmlformats.org/markup-compatibility/2006" xmlns:aink="http://schemas.microsoft.com/office/drawing/2016/ink" xmlns:am3d="http://schemas.microsoft.com/office/drawing/2017/model3d" xmlns:o="urn:schemas-microsoft-com:office:office" xmlns:r="http://schemas.openxmlformats.org/officeDocument/2006/relationships" xmlns:m="http://schemas.openxmlformats.org/officeDocument/2006/math" xmlns:v="urn:schemas-microsoft-com:vml" xmlns:wp14="http://schemas.microsoft.com/office/word/2010/wordprocessingDrawing" xmlns:wp="http://schemas.openxmlformats.org/drawingml/2006/wordprocessingDrawing" xmlns:w10="urn:schemas-microsoft-com:office:word" xmlns:w="http://schemas.openxmlformats.org/wordprocessingml/2006/main" xmlns:w14="http://schemas.microsoft.com/office/word/2010/wordml" xmlns:w15="http://schemas.microsoft.com/office/word/2012/wordml" xmlns:w16cid="http://schemas.microsoft.com/office/word/2016/wordml/cid" xmlns:w16se="http://schemas.microsoft.com/office/word/2015/wordml/symex" xmlns:wpg="http://schemas.microsoft.com/office/word/2010/wordprocessingGroup" xmlns:wpi="http://schemas.microsoft.com/office/word/2010/wordprocessingInk" xmlns:wne="http://schemas.microsoft.com/office/word/2006/wordml" xmlns:wps="http://schemas.microsoft.com/office/word/2010/wordprocessingShape" mc:Ignorable="w14 w15 w16se w16cid wp14">
   <w:body>
     <w:sdt>
       <w:sdtPr>
@@ -696,8 +696,6 @@
                 <w:r>
                   <w:t xml:space="preserve"> </w:t>
                 </w:r>
-                <w:bookmarkStart w:id="0" w:name="_GoBack"/>
-                <w:bookmarkEnd w:id="0"/>
               </w:p>
             </w:tc>
           </w:tr>
@@ -857,7 +855,7 @@
                     <pic:cNvPicPr/>
                   </pic:nvPicPr>
                   <pic:blipFill>
-                    <a:blip r:embed="rId7">
+                    <a:blip r:embed="rId9">
                       <a:extLst>
                         <a:ext uri="{28A0092B-C50C-407E-A947-70E740481C1C}">
                           <a14:useLocalDpi xmlns:a14="http://schemas.microsoft.com/office/drawing/2010/main" val="0"/>
@@ -888,12 +886,14 @@
       <w:pPr>
         <w:pStyle w:val="Caption"/>
       </w:pPr>
+      <w:proofErr w:type="gramStart"/>
       <w:r>
         <w:t xml:space="preserve">Hình  </w:t>
       </w:r>
       <w:r>
         <w:t>1</w:t>
       </w:r>
+      <w:proofErr w:type="gramEnd"/>
       <w:r>
         <w:t xml:space="preserve"> Mô hình use case </w:t>
       </w:r>
@@ -2057,7 +2057,64 @@
           <w:ilvl w:val="0"/>
           <w:numId w:val="0"/>
         </w:numPr>
-      </w:pPr>
+        <w:jc w:val="center"/>
+      </w:pPr>
+      <w:bookmarkStart w:id="0" w:name="_GoBack"/>
+      <w:r>
+        <w:rPr>
+          <w:noProof/>
+        </w:rPr>
+        <w:lastRenderedPageBreak/>
+        <w:drawing>
+          <wp:inline distT="0" distB="0" distL="0" distR="0" wp14:anchorId="161B37EF" wp14:editId="2D3D8944">
+            <wp:extent cx="4777740" cy="1882140"/>
+            <wp:effectExtent l="0" t="0" r="3810" b="3810"/>
+            <wp:docPr id="3" name="Picture 3"/>
+            <wp:cNvGraphicFramePr>
+              <a:graphicFrameLocks xmlns:a="http://schemas.openxmlformats.org/drawingml/2006/main" noChangeAspect="1"/>
+            </wp:cNvGraphicFramePr>
+            <a:graphic xmlns:a="http://schemas.openxmlformats.org/drawingml/2006/main">
+              <a:graphicData uri="http://schemas.openxmlformats.org/drawingml/2006/picture">
+                <pic:pic xmlns:pic="http://schemas.openxmlformats.org/drawingml/2006/picture">
+                  <pic:nvPicPr>
+                    <pic:cNvPr id="0" name="Picture 1"/>
+                    <pic:cNvPicPr>
+                      <a:picLocks noChangeAspect="1" noChangeArrowheads="1"/>
+                    </pic:cNvPicPr>
+                  </pic:nvPicPr>
+                  <pic:blipFill>
+                    <a:blip r:embed="rId10">
+                      <a:extLst>
+                        <a:ext uri="{28A0092B-C50C-407E-A947-70E740481C1C}">
+                          <a14:useLocalDpi xmlns:a14="http://schemas.microsoft.com/office/drawing/2010/main" val="0"/>
+                        </a:ext>
+                      </a:extLst>
+                    </a:blip>
+                    <a:srcRect/>
+                    <a:stretch>
+                      <a:fillRect/>
+                    </a:stretch>
+                  </pic:blipFill>
+                  <pic:spPr bwMode="auto">
+                    <a:xfrm>
+                      <a:off x="0" y="0"/>
+                      <a:ext cx="4777740" cy="1882140"/>
+                    </a:xfrm>
+                    <a:prstGeom prst="rect">
+                      <a:avLst/>
+                    </a:prstGeom>
+                    <a:noFill/>
+                    <a:ln>
+                      <a:noFill/>
+                    </a:ln>
+                  </pic:spPr>
+                </pic:pic>
+              </a:graphicData>
+            </a:graphic>
+          </wp:inline>
+        </w:drawing>
+      </w:r>
+      <w:bookmarkEnd w:id="0"/>
     </w:p>
     <w:p>
       <w:pPr>
@@ -2080,9 +2137,59 @@
 </w:document>
 </file>
 
+<file path=word/endnotes.xml><?xml version="1.0" encoding="utf-8"?>
+<w:endnotes xmlns:wpc="http://schemas.microsoft.com/office/word/2010/wordprocessingCanvas" xmlns:cx="http://schemas.microsoft.com/office/drawing/2014/chartex" xmlns:cx1="http://schemas.microsoft.com/office/drawing/2015/9/8/chartex" xmlns:cx2="http://schemas.microsoft.com/office/drawing/2015/10/21/chartex" xmlns:cx3="http://schemas.microsoft.com/office/drawing/2016/5/9/chartex" xmlns:cx4="http://schemas.microsoft.com/office/drawing/2016/5/10/chartex" xmlns:cx5="http://schemas.microsoft.com/office/drawing/2016/5/11/chartex" xmlns:cx6="http://schemas.microsoft.com/office/drawing/2016/5/12/chartex" xmlns:cx7="http://schemas.microsoft.com/office/drawing/2016/5/13/chartex" xmlns:cx8="http://schemas.microsoft.com/office/drawing/2016/5/14/chartex" xmlns:mc="http://schemas.openxmlformats.org/markup-compatibility/2006" xmlns:aink="http://schemas.microsoft.com/office/drawing/2016/ink" xmlns:am3d="http://schemas.microsoft.com/office/drawing/2017/model3d" xmlns:o="urn:schemas-microsoft-com:office:office" xmlns:r="http://schemas.openxmlformats.org/officeDocument/2006/relationships" xmlns:m="http://schemas.openxmlformats.org/officeDocument/2006/math" xmlns:v="urn:schemas-microsoft-com:vml" xmlns:wp14="http://schemas.microsoft.com/office/word/2010/wordprocessingDrawing" xmlns:wp="http://schemas.openxmlformats.org/drawingml/2006/wordprocessingDrawing" xmlns:w10="urn:schemas-microsoft-com:office:word" xmlns:w="http://schemas.openxmlformats.org/wordprocessingml/2006/main" xmlns:w14="http://schemas.microsoft.com/office/word/2010/wordml" xmlns:w15="http://schemas.microsoft.com/office/word/2012/wordml" xmlns:w16cid="http://schemas.microsoft.com/office/word/2016/wordml/cid" xmlns:w16se="http://schemas.microsoft.com/office/word/2015/wordml/symex" xmlns:wpg="http://schemas.microsoft.com/office/word/2010/wordprocessingGroup" xmlns:wpi="http://schemas.microsoft.com/office/word/2010/wordprocessingInk" xmlns:wne="http://schemas.microsoft.com/office/word/2006/wordml" xmlns:wps="http://schemas.microsoft.com/office/word/2010/wordprocessingShape" mc:Ignorable="w14 w15 w16se w16cid wp14">
+  <w:endnote w:type="separator" w:id="-1">
+    <w:p>
+      <w:pPr>
+        <w:spacing w:before="0" w:after="0" w:line="240" w:lineRule="auto"/>
+      </w:pPr>
+      <w:r>
+        <w:separator/>
+      </w:r>
+    </w:p>
+  </w:endnote>
+  <w:endnote w:type="continuationSeparator" w:id="0">
+    <w:p>
+      <w:pPr>
+        <w:spacing w:before="0" w:after="0" w:line="240" w:lineRule="auto"/>
+      </w:pPr>
+      <w:r>
+        <w:continuationSeparator/>
+      </w:r>
+    </w:p>
+  </w:endnote>
+</w:endnotes>
+</file>
+
+<file path=word/footnotes.xml><?xml version="1.0" encoding="utf-8"?>
+<w:footnotes xmlns:wpc="http://schemas.microsoft.com/office/word/2010/wordprocessingCanvas" xmlns:cx="http://schemas.microsoft.com/office/drawing/2014/chartex" xmlns:cx1="http://schemas.microsoft.com/office/drawing/2015/9/8/chartex" xmlns:cx2="http://schemas.microsoft.com/office/drawing/2015/10/21/chartex" xmlns:cx3="http://schemas.microsoft.com/office/drawing/2016/5/9/chartex" xmlns:cx4="http://schemas.microsoft.com/office/drawing/2016/5/10/chartex" xmlns:cx5="http://schemas.microsoft.com/office/drawing/2016/5/11/chartex" xmlns:cx6="http://schemas.microsoft.com/office/drawing/2016/5/12/chartex" xmlns:cx7="http://schemas.microsoft.com/office/drawing/2016/5/13/chartex" xmlns:cx8="http://schemas.microsoft.com/office/drawing/2016/5/14/chartex" xmlns:mc="http://schemas.openxmlformats.org/markup-compatibility/2006" xmlns:aink="http://schemas.microsoft.com/office/drawing/2016/ink" xmlns:am3d="http://schemas.microsoft.com/office/drawing/2017/model3d" xmlns:o="urn:schemas-microsoft-com:office:office" xmlns:r="http://schemas.openxmlformats.org/officeDocument/2006/relationships" xmlns:m="http://schemas.openxmlformats.org/officeDocument/2006/math" xmlns:v="urn:schemas-microsoft-com:vml" xmlns:wp14="http://schemas.microsoft.com/office/word/2010/wordprocessingDrawing" xmlns:wp="http://schemas.openxmlformats.org/drawingml/2006/wordprocessingDrawing" xmlns:w10="urn:schemas-microsoft-com:office:word" xmlns:w="http://schemas.openxmlformats.org/wordprocessingml/2006/main" xmlns:w14="http://schemas.microsoft.com/office/word/2010/wordml" xmlns:w15="http://schemas.microsoft.com/office/word/2012/wordml" xmlns:w16cid="http://schemas.microsoft.com/office/word/2016/wordml/cid" xmlns:w16se="http://schemas.microsoft.com/office/word/2015/wordml/symex" xmlns:wpg="http://schemas.microsoft.com/office/word/2010/wordprocessingGroup" xmlns:wpi="http://schemas.microsoft.com/office/word/2010/wordprocessingInk" xmlns:wne="http://schemas.microsoft.com/office/word/2006/wordml" xmlns:wps="http://schemas.microsoft.com/office/word/2010/wordprocessingShape" mc:Ignorable="w14 w15 w16se w16cid wp14">
+  <w:footnote w:type="separator" w:id="-1">
+    <w:p>
+      <w:pPr>
+        <w:spacing w:before="0" w:after="0" w:line="240" w:lineRule="auto"/>
+      </w:pPr>
+      <w:r>
+        <w:separator/>
+      </w:r>
+    </w:p>
+  </w:footnote>
+  <w:footnote w:type="continuationSeparator" w:id="0">
+    <w:p>
+      <w:pPr>
+        <w:spacing w:before="0" w:after="0" w:line="240" w:lineRule="auto"/>
+      </w:pPr>
+      <w:r>
+        <w:continuationSeparator/>
+      </w:r>
+    </w:p>
+  </w:footnote>
+</w:footnotes>
+</file>
+
 <file path=word/numbering.xml><?xml version="1.0" encoding="utf-8"?>
-<w:numbering xmlns:wpc="http://schemas.microsoft.com/office/word/2010/wordprocessingCanvas" xmlns:mc="http://schemas.openxmlformats.org/markup-compatibility/2006" xmlns:o="urn:schemas-microsoft-com:office:office" xmlns:r="http://schemas.openxmlformats.org/officeDocument/2006/relationships" xmlns:m="http://schemas.openxmlformats.org/officeDocument/2006/math" xmlns:v="urn:schemas-microsoft-com:vml" xmlns:wp14="http://schemas.microsoft.com/office/word/2010/wordprocessingDrawing" xmlns:wp="http://schemas.openxmlformats.org/drawingml/2006/wordprocessingDrawing" xmlns:w10="urn:schemas-microsoft-com:office:word" xmlns:w="http://schemas.openxmlformats.org/wordprocessingml/2006/main" xmlns:w14="http://schemas.microsoft.com/office/word/2010/wordml" xmlns:w15="http://schemas.microsoft.com/office/word/2012/wordml" xmlns:wpg="http://schemas.microsoft.com/office/word/2010/wordprocessingGroup" xmlns:wpi="http://schemas.microsoft.com/office/word/2010/wordprocessingInk" xmlns:wne="http://schemas.microsoft.com/office/word/2006/wordml" xmlns:wps="http://schemas.microsoft.com/office/word/2010/wordprocessingShape" mc:Ignorable="w14 w15 wp14">
-  <w:abstractNum w:abstractNumId="0">
+<w:numbering xmlns:wpc="http://schemas.microsoft.com/office/word/2010/wordprocessingCanvas" xmlns:cx="http://schemas.microsoft.com/office/drawing/2014/chartex" xmlns:cx1="http://schemas.microsoft.com/office/drawing/2015/9/8/chartex" xmlns:cx2="http://schemas.microsoft.com/office/drawing/2015/10/21/chartex" xmlns:cx3="http://schemas.microsoft.com/office/drawing/2016/5/9/chartex" xmlns:cx4="http://schemas.microsoft.com/office/drawing/2016/5/10/chartex" xmlns:cx5="http://schemas.microsoft.com/office/drawing/2016/5/11/chartex" xmlns:cx6="http://schemas.microsoft.com/office/drawing/2016/5/12/chartex" xmlns:cx7="http://schemas.microsoft.com/office/drawing/2016/5/13/chartex" xmlns:cx8="http://schemas.microsoft.com/office/drawing/2016/5/14/chartex" xmlns:mc="http://schemas.openxmlformats.org/markup-compatibility/2006" xmlns:aink="http://schemas.microsoft.com/office/drawing/2016/ink" xmlns:am3d="http://schemas.microsoft.com/office/drawing/2017/model3d" xmlns:o="urn:schemas-microsoft-com:office:office" xmlns:r="http://schemas.openxmlformats.org/officeDocument/2006/relationships" xmlns:m="http://schemas.openxmlformats.org/officeDocument/2006/math" xmlns:v="urn:schemas-microsoft-com:vml" xmlns:wp14="http://schemas.microsoft.com/office/word/2010/wordprocessingDrawing" xmlns:wp="http://schemas.openxmlformats.org/drawingml/2006/wordprocessingDrawing" xmlns:w10="urn:schemas-microsoft-com:office:word" xmlns:w="http://schemas.openxmlformats.org/wordprocessingml/2006/main" xmlns:w14="http://schemas.microsoft.com/office/word/2010/wordml" xmlns:w15="http://schemas.microsoft.com/office/word/2012/wordml" xmlns:w16cid="http://schemas.microsoft.com/office/word/2016/wordml/cid" xmlns:w16se="http://schemas.microsoft.com/office/word/2015/wordml/symex" xmlns:wpg="http://schemas.microsoft.com/office/word/2010/wordprocessingGroup" xmlns:wpi="http://schemas.microsoft.com/office/word/2010/wordprocessingInk" xmlns:wne="http://schemas.microsoft.com/office/word/2006/wordml" xmlns:wps="http://schemas.microsoft.com/office/word/2010/wordprocessingShape" mc:Ignorable="w14 w15 w16se w16cid wp14">
+  <w:abstractNum w:abstractNumId="0" w15:restartNumberingAfterBreak="0">
     <w:nsid w:val="03A213BE"/>
     <w:multiLevelType w:val="hybridMultilevel"/>
     <w:tmpl w:val="4B6028DC"/>
@@ -2194,7 +2301,7 @@
       </w:rPr>
     </w:lvl>
   </w:abstractNum>
-  <w:abstractNum w:abstractNumId="1">
+  <w:abstractNum w:abstractNumId="1" w15:restartNumberingAfterBreak="0">
     <w:nsid w:val="06257071"/>
     <w:multiLevelType w:val="multilevel"/>
     <w:tmpl w:val="DFCAEAFE"/>
@@ -2290,7 +2397,7 @@
       </w:pPr>
     </w:lvl>
   </w:abstractNum>
-  <w:abstractNum w:abstractNumId="2">
+  <w:abstractNum w:abstractNumId="2" w15:restartNumberingAfterBreak="0">
     <w:nsid w:val="094F5771"/>
     <w:multiLevelType w:val="hybridMultilevel"/>
     <w:tmpl w:val="E0C6C794"/>
@@ -2404,7 +2511,7 @@
       </w:rPr>
     </w:lvl>
   </w:abstractNum>
-  <w:abstractNum w:abstractNumId="3">
+  <w:abstractNum w:abstractNumId="3" w15:restartNumberingAfterBreak="0">
     <w:nsid w:val="196D1671"/>
     <w:multiLevelType w:val="multilevel"/>
     <w:tmpl w:val="42AE90D6"/>
@@ -2519,7 +2626,7 @@
       </w:rPr>
     </w:lvl>
   </w:abstractNum>
-  <w:abstractNum w:abstractNumId="4">
+  <w:abstractNum w:abstractNumId="4" w15:restartNumberingAfterBreak="0">
     <w:nsid w:val="289B7C1E"/>
     <w:multiLevelType w:val="multilevel"/>
     <w:tmpl w:val="AB3807E0"/>
@@ -2610,7 +2717,7 @@
       </w:pPr>
     </w:lvl>
   </w:abstractNum>
-  <w:abstractNum w:abstractNumId="5">
+  <w:abstractNum w:abstractNumId="5" w15:restartNumberingAfterBreak="0">
     <w:nsid w:val="2BAB6EE8"/>
     <w:multiLevelType w:val="multilevel"/>
     <w:tmpl w:val="C7C2FA44"/>
@@ -2728,7 +2835,7 @@
       </w:rPr>
     </w:lvl>
   </w:abstractNum>
-  <w:abstractNum w:abstractNumId="6">
+  <w:abstractNum w:abstractNumId="6" w15:restartNumberingAfterBreak="0">
     <w:nsid w:val="2BC26A9A"/>
     <w:multiLevelType w:val="hybridMultilevel"/>
     <w:tmpl w:val="EA123DB6"/>
@@ -2817,13 +2924,13 @@
       </w:pPr>
     </w:lvl>
   </w:abstractNum>
-  <w:abstractNum w:abstractNumId="7">
+  <w:abstractNum w:abstractNumId="7" w15:restartNumberingAfterBreak="0">
     <w:nsid w:val="40B05AC8"/>
     <w:multiLevelType w:val="multilevel"/>
     <w:tmpl w:val="AB3807E0"/>
     <w:numStyleLink w:val="Style1"/>
   </w:abstractNum>
-  <w:abstractNum w:abstractNumId="8">
+  <w:abstractNum w:abstractNumId="8" w15:restartNumberingAfterBreak="0">
     <w:nsid w:val="42446019"/>
     <w:multiLevelType w:val="multilevel"/>
     <w:tmpl w:val="0409001D"/>
@@ -2909,7 +3016,7 @@
       </w:pPr>
     </w:lvl>
   </w:abstractNum>
-  <w:abstractNum w:abstractNumId="9">
+  <w:abstractNum w:abstractNumId="9" w15:restartNumberingAfterBreak="0">
     <w:nsid w:val="5EED0622"/>
     <w:multiLevelType w:val="multilevel"/>
     <w:tmpl w:val="0409001F"/>
@@ -2995,7 +3102,7 @@
       </w:pPr>
     </w:lvl>
   </w:abstractNum>
-  <w:abstractNum w:abstractNumId="10">
+  <w:abstractNum w:abstractNumId="10" w15:restartNumberingAfterBreak="0">
     <w:nsid w:val="610F4361"/>
     <w:multiLevelType w:val="hybridMultilevel"/>
     <w:tmpl w:val="218EADC0"/>
@@ -3108,7 +3215,7 @@
       </w:rPr>
     </w:lvl>
   </w:abstractNum>
-  <w:abstractNum w:abstractNumId="11">
+  <w:abstractNum w:abstractNumId="11" w15:restartNumberingAfterBreak="0">
     <w:nsid w:val="6C6C3D93"/>
     <w:multiLevelType w:val="hybridMultilevel"/>
     <w:tmpl w:val="D608837A"/>
@@ -3194,7 +3301,7 @@
       </w:pPr>
     </w:lvl>
   </w:abstractNum>
-  <w:abstractNum w:abstractNumId="12">
+  <w:abstractNum w:abstractNumId="12" w15:restartNumberingAfterBreak="0">
     <w:nsid w:val="75EA5132"/>
     <w:multiLevelType w:val="multilevel"/>
     <w:tmpl w:val="750495F2"/>
@@ -3308,7 +3415,7 @@
       </w:rPr>
     </w:lvl>
   </w:abstractNum>
-  <w:abstractNum w:abstractNumId="13">
+  <w:abstractNum w:abstractNumId="13" w15:restartNumberingAfterBreak="0">
     <w:nsid w:val="77071EE0"/>
     <w:multiLevelType w:val="hybridMultilevel"/>
     <w:tmpl w:val="B1440E4C"/>
@@ -3394,7 +3501,7 @@
       </w:pPr>
     </w:lvl>
   </w:abstractNum>
-  <w:abstractNum w:abstractNumId="14">
+  <w:abstractNum w:abstractNumId="14" w15:restartNumberingAfterBreak="0">
     <w:nsid w:val="7CCA2CCB"/>
     <w:multiLevelType w:val="multilevel"/>
     <w:tmpl w:val="AB3807E0"/>
@@ -4356,7 +4463,7 @@
 </file>
 
 <file path=word/styles.xml><?xml version="1.0" encoding="utf-8"?>
-<w:styles xmlns:mc="http://schemas.openxmlformats.org/markup-compatibility/2006" xmlns:r="http://schemas.openxmlformats.org/officeDocument/2006/relationships" xmlns:w="http://schemas.openxmlformats.org/wordprocessingml/2006/main" xmlns:w14="http://schemas.microsoft.com/office/word/2010/wordml" xmlns:w15="http://schemas.microsoft.com/office/word/2012/wordml" mc:Ignorable="w14 w15">
+<w:styles xmlns:mc="http://schemas.openxmlformats.org/markup-compatibility/2006" xmlns:r="http://schemas.openxmlformats.org/officeDocument/2006/relationships" xmlns:w="http://schemas.openxmlformats.org/wordprocessingml/2006/main" xmlns:w14="http://schemas.microsoft.com/office/word/2010/wordml" xmlns:w15="http://schemas.microsoft.com/office/word/2012/wordml" xmlns:w16cid="http://schemas.microsoft.com/office/word/2016/wordml/cid" xmlns:w16se="http://schemas.microsoft.com/office/word/2015/wordml/symex" mc:Ignorable="w14 w15 w16se w16cid">
   <w:docDefaults>
     <w:rPrDefault>
       <w:rPr>
@@ -4373,7 +4480,7 @@
       </w:pPr>
     </w:pPrDefault>
   </w:docDefaults>
-  <w:latentStyles w:defLockedState="0" w:defUIPriority="99" w:defSemiHidden="0" w:defUnhideWhenUsed="0" w:defQFormat="0" w:count="371">
+  <w:latentStyles w:defLockedState="0" w:defUIPriority="99" w:defSemiHidden="0" w:defUnhideWhenUsed="0" w:defQFormat="0" w:count="375">
     <w:lsdException w:name="Normal" w:uiPriority="0" w:qFormat="1"/>
     <w:lsdException w:name="heading 1" w:uiPriority="9" w:qFormat="1"/>
     <w:lsdException w:name="heading 2" w:semiHidden="1" w:uiPriority="9" w:unhideWhenUsed="1" w:qFormat="1"/>
@@ -4479,7 +4586,6 @@
     <w:lsdException w:name="HTML Sample" w:semiHidden="1" w:unhideWhenUsed="1"/>
     <w:lsdException w:name="HTML Typewriter" w:semiHidden="1" w:unhideWhenUsed="1"/>
     <w:lsdException w:name="HTML Variable" w:semiHidden="1" w:unhideWhenUsed="1"/>
-    <w:lsdException w:name="Normal Table" w:semiHidden="1" w:unhideWhenUsed="1"/>
     <w:lsdException w:name="annotation subject" w:semiHidden="1" w:unhideWhenUsed="1"/>
     <w:lsdException w:name="No List" w:semiHidden="1" w:unhideWhenUsed="1"/>
     <w:lsdException w:name="Outline List 1" w:semiHidden="1" w:unhideWhenUsed="1"/>
@@ -4523,10 +4629,8 @@
     <w:lsdException w:name="Table Elegant" w:semiHidden="1" w:unhideWhenUsed="1"/>
     <w:lsdException w:name="Table Professional" w:semiHidden="1" w:unhideWhenUsed="1"/>
     <w:lsdException w:name="Table Subtle 1" w:semiHidden="1" w:unhideWhenUsed="1"/>
-    <w:lsdException w:name="Table Subtle 2" w:semiHidden="1" w:unhideWhenUsed="1"/>
     <w:lsdException w:name="Table Web 1" w:semiHidden="1" w:unhideWhenUsed="1"/>
     <w:lsdException w:name="Table Web 2" w:semiHidden="1" w:unhideWhenUsed="1"/>
-    <w:lsdException w:name="Table Web 3" w:semiHidden="1" w:unhideWhenUsed="1"/>
     <w:lsdException w:name="Balloon Text" w:semiHidden="1" w:unhideWhenUsed="1"/>
     <w:lsdException w:name="Table Grid" w:uiPriority="59"/>
     <w:lsdException w:name="Table Theme" w:semiHidden="1" w:unhideWhenUsed="1"/>
@@ -4745,6 +4849,10 @@
     <w:lsdException w:name="List Table 5 Dark Accent 6" w:uiPriority="50"/>
     <w:lsdException w:name="List Table 6 Colorful Accent 6" w:uiPriority="51"/>
     <w:lsdException w:name="List Table 7 Colorful Accent 6" w:uiPriority="52"/>
+    <w:lsdException w:name="Mention" w:semiHidden="1" w:unhideWhenUsed="1"/>
+    <w:lsdException w:name="Smart Hyperlink" w:semiHidden="1" w:unhideWhenUsed="1"/>
+    <w:lsdException w:name="Hashtag" w:semiHidden="1" w:unhideWhenUsed="1"/>
+    <w:lsdException w:name="Unresolved Mention" w:semiHidden="1" w:unhideWhenUsed="1"/>
   </w:latentStyles>
   <w:style w:type="paragraph" w:default="1" w:styleId="Normal">
     <w:name w:val="Normal"/>
@@ -5237,7 +5345,6 @@
       <w:spacing w:before="0" w:after="0" w:line="240" w:lineRule="auto"/>
     </w:pPr>
     <w:tblPr>
-      <w:tblInd w:w="0" w:type="dxa"/>
       <w:tblBorders>
         <w:top w:val="single" w:sz="4" w:space="0" w:color="auto"/>
         <w:left w:val="single" w:sz="4" w:space="0" w:color="auto"/>
@@ -5246,12 +5353,6 @@
         <w:insideH w:val="single" w:sz="4" w:space="0" w:color="auto"/>
         <w:insideV w:val="single" w:sz="4" w:space="0" w:color="auto"/>
       </w:tblBorders>
-      <w:tblCellMar>
-        <w:top w:w="0" w:type="dxa"/>
-        <w:left w:w="108" w:type="dxa"/>
-        <w:bottom w:w="0" w:type="dxa"/>
-        <w:right w:w="108" w:type="dxa"/>
-      </w:tblCellMar>
     </w:tblPr>
   </w:style>
   <w:style w:type="character" w:customStyle="1" w:styleId="ParagrapChar">
@@ -5848,7 +5949,6 @@
     <w:tblPr>
       <w:tblStyleRowBandSize w:val="1"/>
       <w:tblStyleColBandSize w:val="1"/>
-      <w:tblInd w:w="0" w:type="dxa"/>
       <w:tblBorders>
         <w:top w:val="single" w:sz="4" w:space="0" w:color="BFBFBF" w:themeColor="background1" w:themeShade="BF"/>
         <w:left w:val="single" w:sz="4" w:space="0" w:color="BFBFBF" w:themeColor="background1" w:themeShade="BF"/>
@@ -5857,12 +5957,6 @@
         <w:insideH w:val="single" w:sz="4" w:space="0" w:color="BFBFBF" w:themeColor="background1" w:themeShade="BF"/>
         <w:insideV w:val="single" w:sz="4" w:space="0" w:color="BFBFBF" w:themeColor="background1" w:themeShade="BF"/>
       </w:tblBorders>
-      <w:tblCellMar>
-        <w:top w:w="0" w:type="dxa"/>
-        <w:left w:w="108" w:type="dxa"/>
-        <w:bottom w:w="0" w:type="dxa"/>
-        <w:right w:w="108" w:type="dxa"/>
-      </w:tblCellMar>
     </w:tblPr>
     <w:tblStylePr w:type="firstRow">
       <w:rPr>
@@ -5927,6 +6021,50 @@
       <w:sz w:val="26"/>
       <w:szCs w:val="18"/>
     </w:rPr>
+  </w:style>
+  <w:style w:type="paragraph" w:styleId="Header">
+    <w:name w:val="header"/>
+    <w:basedOn w:val="Normal"/>
+    <w:link w:val="HeaderChar"/>
+    <w:uiPriority w:val="99"/>
+    <w:unhideWhenUsed/>
+    <w:rsid w:val="000D05C8"/>
+    <w:pPr>
+      <w:tabs>
+        <w:tab w:val="center" w:pos="4680"/>
+        <w:tab w:val="right" w:pos="9360"/>
+      </w:tabs>
+      <w:spacing w:before="0" w:after="0" w:line="240" w:lineRule="auto"/>
+    </w:pPr>
+  </w:style>
+  <w:style w:type="character" w:customStyle="1" w:styleId="HeaderChar">
+    <w:name w:val="Header Char"/>
+    <w:basedOn w:val="DefaultParagraphFont"/>
+    <w:link w:val="Header"/>
+    <w:uiPriority w:val="99"/>
+    <w:rsid w:val="000D05C8"/>
+  </w:style>
+  <w:style w:type="paragraph" w:styleId="Footer">
+    <w:name w:val="footer"/>
+    <w:basedOn w:val="Normal"/>
+    <w:link w:val="FooterChar"/>
+    <w:uiPriority w:val="99"/>
+    <w:unhideWhenUsed/>
+    <w:rsid w:val="000D05C8"/>
+    <w:pPr>
+      <w:tabs>
+        <w:tab w:val="center" w:pos="4680"/>
+        <w:tab w:val="right" w:pos="9360"/>
+      </w:tabs>
+      <w:spacing w:before="0" w:after="0" w:line="240" w:lineRule="auto"/>
+    </w:pPr>
+  </w:style>
+  <w:style w:type="character" w:customStyle="1" w:styleId="FooterChar">
+    <w:name w:val="Footer Char"/>
+    <w:basedOn w:val="DefaultParagraphFont"/>
+    <w:link w:val="Footer"/>
+    <w:uiPriority w:val="99"/>
+    <w:rsid w:val="000D05C8"/>
   </w:style>
 </w:styles>
 </file>
@@ -6240,7 +6378,7 @@
 </file>
 
 <file path=customXml/itemProps2.xml><?xml version="1.0" encoding="utf-8"?>
-<ds:datastoreItem xmlns:ds="http://schemas.openxmlformats.org/officeDocument/2006/customXml" ds:itemID="{DCDCF1A8-A94C-49C3-93D7-B78BC71A66A8}">
+<ds:datastoreItem xmlns:ds="http://schemas.openxmlformats.org/officeDocument/2006/customXml" ds:itemID="{9E2CE5C4-B2F0-44D2-A7B3-61C7D4C3456C}">
   <ds:schemaRefs>
     <ds:schemaRef ds:uri="http://schemas.openxmlformats.org/officeDocument/2006/bibliography"/>
   </ds:schemaRefs>

</xml_diff>